<commit_message>
update intro to themes on temps
</commit_message>
<xml_diff>
--- a/docs/info/epa_1-2_doc_2025/cyber_port/Template_CYBER_AE2_NEW_8-25_v1.docx
+++ b/docs/info/epa_1-2_doc_2025/cyber_port/Template_CYBER_AE2_NEW_8-25_v1.docx
@@ -980,16 +980,21 @@
     <w:p>
       <w:pPr>
         <w:rPr>
-          <w:rFonts w:ascii="Trebuchet MS" w:hAnsi="Trebuchet MS"/>
-          <w:sz w:val="21"/>
-          <w:szCs w:val="21"/>
+          <w:rFonts w:ascii="Trebuchet MS" w:eastAsia="Times New Roman" w:hAnsi="Trebuchet MS" w:cs="Segoe UI"/>
+          <w:b/>
+          <w:bCs/>
+          <w:kern w:val="0"/>
+          <w:sz w:val="18"/>
+          <w:szCs w:val="18"/>
+          <w:lang w:eastAsia="en-GB"/>
+          <w14:ligatures w14:val="none"/>
         </w:rPr>
       </w:pPr>
       <w:r>
         <w:rPr>
           <w:rFonts w:ascii="Trebuchet MS" w:hAnsi="Trebuchet MS"/>
-          <w:sz w:val="21"/>
-          <w:szCs w:val="21"/>
+          <w:sz w:val="18"/>
+          <w:szCs w:val="18"/>
         </w:rPr>
         <w:t xml:space="preserve">This document presents a portfolio template focused on demonstrating key skills and knowledge areas relevant to </w:t>
       </w:r>
@@ -999,8 +1004,8 @@
           <w:b/>
           <w:bCs/>
           <w:color w:val="000000"/>
-          <w:sz w:val="21"/>
-          <w:szCs w:val="21"/>
+          <w:sz w:val="18"/>
+          <w:szCs w:val="18"/>
           <w:shd w:val="clear" w:color="auto" w:fill="FFFFFF"/>
         </w:rPr>
         <w:t>Cyber Security</w:t>
@@ -1008,16 +1013,16 @@
       <w:r>
         <w:rPr>
           <w:rFonts w:ascii="Trebuchet MS" w:hAnsi="Trebuchet MS"/>
-          <w:sz w:val="21"/>
-          <w:szCs w:val="21"/>
+          <w:sz w:val="18"/>
+          <w:szCs w:val="18"/>
         </w:rPr>
         <w:t xml:space="preserve"> </w:t>
       </w:r>
       <w:r>
         <w:rPr>
           <w:rFonts w:ascii="Trebuchet MS" w:hAnsi="Trebuchet MS"/>
-          <w:sz w:val="21"/>
-          <w:szCs w:val="21"/>
+          <w:sz w:val="18"/>
+          <w:szCs w:val="18"/>
         </w:rPr>
         <w:t>roles. Each entry provides evidence in support of specific core and Software knowledge, skills, and behaviours (KSBs).</w:t>
       </w:r>
@@ -1026,8 +1031,8 @@
           <w:rFonts w:ascii="Trebuchet MS" w:hAnsi="Trebuchet MS"/>
           <w:b/>
           <w:bCs/>
-          <w:sz w:val="21"/>
-          <w:szCs w:val="21"/>
+          <w:sz w:val="18"/>
+          <w:szCs w:val="18"/>
         </w:rPr>
         <w:t xml:space="preserve"> Note: there is no </w:t>
       </w:r>
@@ -1036,8 +1041,8 @@
           <w:rFonts w:ascii="Trebuchet MS" w:hAnsi="Trebuchet MS"/>
           <w:b/>
           <w:bCs/>
-          <w:sz w:val="21"/>
-          <w:szCs w:val="21"/>
+          <w:sz w:val="18"/>
+          <w:szCs w:val="18"/>
           <w:lang w:eastAsia="en-GB"/>
         </w:rPr>
         <w:t>Innovation &amp; Response theme Cyber Pathway on AE2</w:t>
@@ -1045,16 +1050,16 @@
       <w:r>
         <w:rPr>
           <w:rFonts w:ascii="Trebuchet MS" w:hAnsi="Trebuchet MS"/>
-          <w:sz w:val="21"/>
-          <w:szCs w:val="21"/>
+          <w:sz w:val="18"/>
+          <w:szCs w:val="18"/>
         </w:rPr>
         <w:br/>
       </w:r>
       <w:r>
         <w:rPr>
           <w:rFonts w:ascii="Trebuchet MS" w:hAnsi="Trebuchet MS"/>
-          <w:sz w:val="21"/>
-          <w:szCs w:val="21"/>
+          <w:sz w:val="18"/>
+          <w:szCs w:val="18"/>
         </w:rPr>
         <w:br/>
       </w:r>
@@ -1062,34 +1067,18 @@
       <w:r>
         <w:rPr>
           <w:rFonts w:ascii="Trebuchet MS" w:hAnsi="Trebuchet MS"/>
-          <w:sz w:val="21"/>
-          <w:szCs w:val="21"/>
+          <w:sz w:val="18"/>
+          <w:szCs w:val="18"/>
         </w:rPr>
-        <w:t xml:space="preserve">Before submission, both </w:t>
-      </w:r>
-      <w:r>
-        <w:rPr>
-          <w:rFonts w:ascii="Trebuchet MS" w:hAnsi="Trebuchet MS"/>
-          <w:sz w:val="21"/>
-          <w:szCs w:val="21"/>
-        </w:rPr>
-        <w:t>apprentice</w:t>
-      </w:r>
-      <w:r>
-        <w:rPr>
-          <w:rFonts w:ascii="Trebuchet MS" w:hAnsi="Trebuchet MS"/>
-          <w:sz w:val="21"/>
-          <w:szCs w:val="21"/>
-        </w:rPr>
-        <w:t xml:space="preserve"> and employer must complete a </w:t>
+        <w:t xml:space="preserve">Before submission, both apprentice and employer must complete a </w:t>
       </w:r>
       <w:hyperlink w:anchor="Authenticity" w:history="1">
         <w:r>
           <w:rPr>
             <w:rStyle w:val="Hyperlink"/>
             <w:rFonts w:ascii="Trebuchet MS" w:hAnsi="Trebuchet MS"/>
-            <w:sz w:val="21"/>
-            <w:szCs w:val="21"/>
+            <w:sz w:val="18"/>
+            <w:szCs w:val="18"/>
           </w:rPr>
           <w:t xml:space="preserve">Statement of </w:t>
         </w:r>
@@ -1098,8 +1087,8 @@
           <w:rPr>
             <w:rStyle w:val="Hyperlink"/>
             <w:rFonts w:ascii="Trebuchet MS" w:hAnsi="Trebuchet MS"/>
-            <w:sz w:val="21"/>
-            <w:szCs w:val="21"/>
+            <w:sz w:val="18"/>
+            <w:szCs w:val="18"/>
           </w:rPr>
           <w:t>Authenticity</w:t>
         </w:r>
@@ -1108,20 +1097,302 @@
       <w:r>
         <w:rPr>
           <w:rFonts w:ascii="Trebuchet MS" w:hAnsi="Trebuchet MS"/>
-          <w:sz w:val="21"/>
-          <w:szCs w:val="21"/>
+          <w:sz w:val="18"/>
+          <w:szCs w:val="18"/>
         </w:rPr>
-        <w:t xml:space="preserve"> at the ed of this document</w:t>
+        <w:t xml:space="preserve"> at the ed of this document. This confirms that the work is your own and reflects your learning and development throughout the programme.</w:t>
       </w:r>
       <w:r>
         <w:rPr>
           <w:rFonts w:ascii="Trebuchet MS" w:hAnsi="Trebuchet MS"/>
-          <w:sz w:val="21"/>
-          <w:szCs w:val="21"/>
+          <w:sz w:val="18"/>
+          <w:szCs w:val="18"/>
         </w:rPr>
-        <w:t>. This confirms that the work is your own and reflects your learning and development throughout the programme.</w:t>
+        <w:br/>
+      </w:r>
+      <w:r>
+        <w:rPr>
+          <w:rFonts w:ascii="Trebuchet MS" w:hAnsi="Trebuchet MS"/>
+          <w:sz w:val="18"/>
+          <w:szCs w:val="18"/>
+        </w:rPr>
+        <w:br/>
+      </w:r>
+      <w:r>
+        <w:rPr>
+          <w:rFonts w:ascii="Trebuchet MS" w:hAnsi="Trebuchet MS"/>
+          <w:sz w:val="18"/>
+          <w:szCs w:val="18"/>
+        </w:rPr>
+        <w:t>You can map each portfolio item to more than one theme. However, you must ensure that all four themes are covered at least once.</w:t>
+      </w:r>
+      <w:r>
+        <w:rPr>
+          <w:rFonts w:ascii="Trebuchet MS" w:hAnsi="Trebuchet MS"/>
+          <w:sz w:val="18"/>
+          <w:szCs w:val="18"/>
+        </w:rPr>
+        <w:br/>
       </w:r>
     </w:p>
+    <w:tbl>
+      <w:tblPr>
+        <w:tblStyle w:val="TableGrid"/>
+        <w:tblW w:w="0" w:type="auto"/>
+        <w:tblLook w:val="04A0" w:firstRow="1" w:lastRow="0" w:firstColumn="1" w:lastColumn="0" w:noHBand="0" w:noVBand="1"/>
+      </w:tblPr>
+      <w:tblGrid>
+        <w:gridCol w:w="2614"/>
+        <w:gridCol w:w="2614"/>
+        <w:gridCol w:w="2614"/>
+        <w:gridCol w:w="2614"/>
+      </w:tblGrid>
+      <w:tr>
+        <w:trPr>
+          <w:trHeight w:val="591"/>
+        </w:trPr>
+        <w:tc>
+          <w:tcPr>
+            <w:tcW w:w="2614" w:type="dxa"/>
+            <w:shd w:val="clear" w:color="auto" w:fill="95DCF7"/>
+            <w:vAlign w:val="center"/>
+          </w:tcPr>
+          <w:p>
+            <w:pPr>
+              <w:jc w:val="center"/>
+              <w:rPr>
+                <w:rFonts w:ascii="Trebuchet MS" w:eastAsia="Times New Roman" w:hAnsi="Trebuchet MS" w:cs="Segoe UI"/>
+                <w:b/>
+                <w:bCs/>
+                <w:kern w:val="0"/>
+                <w:sz w:val="18"/>
+                <w:szCs w:val="18"/>
+                <w:lang w:eastAsia="en-GB"/>
+                <w14:ligatures w14:val="none"/>
+              </w:rPr>
+            </w:pPr>
+            <w:r>
+              <w:rPr>
+                <w:rFonts w:ascii="Trebuchet MS" w:eastAsia="Times New Roman" w:hAnsi="Trebuchet MS" w:cs="Segoe UI"/>
+                <w:b/>
+                <w:bCs/>
+                <w:kern w:val="0"/>
+                <w:sz w:val="18"/>
+                <w:szCs w:val="18"/>
+                <w:lang w:eastAsia="en-GB"/>
+                <w14:ligatures w14:val="none"/>
+              </w:rPr>
+              <w:t xml:space="preserve">Theme A: </w:t>
+            </w:r>
+            <w:r>
+              <w:rPr>
+                <w:rFonts w:ascii="Trebuchet MS" w:eastAsia="Times New Roman" w:hAnsi="Trebuchet MS" w:cs="Segoe UI"/>
+                <w:b/>
+                <w:bCs/>
+                <w:kern w:val="0"/>
+                <w:sz w:val="18"/>
+                <w:szCs w:val="18"/>
+                <w:lang w:eastAsia="en-GB"/>
+                <w14:ligatures w14:val="none"/>
+              </w:rPr>
+              <w:br/>
+            </w:r>
+            <w:r>
+              <w:rPr>
+                <w:rFonts w:ascii="Trebuchet MS" w:eastAsia="Times New Roman" w:hAnsi="Trebuchet MS" w:cs="Segoe UI"/>
+                <w:kern w:val="0"/>
+                <w:sz w:val="18"/>
+                <w:szCs w:val="18"/>
+                <w:lang w:eastAsia="en-GB"/>
+                <w14:ligatures w14:val="none"/>
+              </w:rPr>
+              <w:t>Underlying Principles</w:t>
+            </w:r>
+          </w:p>
+        </w:tc>
+        <w:tc>
+          <w:tcPr>
+            <w:tcW w:w="2614" w:type="dxa"/>
+            <w:shd w:val="clear" w:color="auto" w:fill="84E290"/>
+            <w:vAlign w:val="center"/>
+          </w:tcPr>
+          <w:p>
+            <w:pPr>
+              <w:jc w:val="center"/>
+              <w:rPr>
+                <w:rFonts w:ascii="Trebuchet MS" w:eastAsia="Times New Roman" w:hAnsi="Trebuchet MS" w:cs="Segoe UI"/>
+                <w:b/>
+                <w:bCs/>
+                <w:kern w:val="0"/>
+                <w:sz w:val="18"/>
+                <w:szCs w:val="18"/>
+                <w:lang w:eastAsia="en-GB"/>
+                <w14:ligatures w14:val="none"/>
+              </w:rPr>
+            </w:pPr>
+            <w:r>
+              <w:rPr>
+                <w:rFonts w:ascii="Trebuchet MS" w:eastAsia="Times New Roman" w:hAnsi="Trebuchet MS" w:cs="Segoe UI"/>
+                <w:b/>
+                <w:bCs/>
+                <w:kern w:val="0"/>
+                <w:sz w:val="18"/>
+                <w:szCs w:val="18"/>
+                <w:lang w:eastAsia="en-GB"/>
+                <w14:ligatures w14:val="none"/>
+              </w:rPr>
+              <w:t xml:space="preserve">Theme B: </w:t>
+            </w:r>
+            <w:r>
+              <w:rPr>
+                <w:rFonts w:ascii="Trebuchet MS" w:eastAsia="Times New Roman" w:hAnsi="Trebuchet MS" w:cs="Segoe UI"/>
+                <w:b/>
+                <w:bCs/>
+                <w:kern w:val="0"/>
+                <w:sz w:val="18"/>
+                <w:szCs w:val="18"/>
+                <w:lang w:eastAsia="en-GB"/>
+                <w14:ligatures w14:val="none"/>
+              </w:rPr>
+              <w:br/>
+            </w:r>
+            <w:r>
+              <w:rPr>
+                <w:rFonts w:ascii="Trebuchet MS" w:eastAsia="Times New Roman" w:hAnsi="Trebuchet MS" w:cs="Segoe UI"/>
+                <w:kern w:val="0"/>
+                <w:sz w:val="18"/>
+                <w:szCs w:val="18"/>
+                <w:lang w:eastAsia="en-GB"/>
+                <w14:ligatures w14:val="none"/>
+              </w:rPr>
+              <w:t>Technical Solutions</w:t>
+            </w:r>
+          </w:p>
+        </w:tc>
+        <w:tc>
+          <w:tcPr>
+            <w:tcW w:w="2614" w:type="dxa"/>
+            <w:shd w:val="clear" w:color="auto" w:fill="E59EDC"/>
+            <w:vAlign w:val="center"/>
+          </w:tcPr>
+          <w:p>
+            <w:pPr>
+              <w:jc w:val="center"/>
+              <w:rPr>
+                <w:rFonts w:ascii="Trebuchet MS" w:eastAsia="Times New Roman" w:hAnsi="Trebuchet MS" w:cs="Segoe UI"/>
+                <w:b/>
+                <w:bCs/>
+                <w:strike/>
+                <w:kern w:val="0"/>
+                <w:sz w:val="18"/>
+                <w:szCs w:val="18"/>
+                <w:lang w:eastAsia="en-GB"/>
+                <w14:ligatures w14:val="none"/>
+              </w:rPr>
+            </w:pPr>
+            <w:r>
+              <w:rPr>
+                <w:rFonts w:ascii="Trebuchet MS" w:eastAsia="Times New Roman" w:hAnsi="Trebuchet MS" w:cs="Segoe UI"/>
+                <w:b/>
+                <w:bCs/>
+                <w:strike/>
+                <w:kern w:val="0"/>
+                <w:sz w:val="18"/>
+                <w:szCs w:val="18"/>
+                <w:lang w:eastAsia="en-GB"/>
+                <w14:ligatures w14:val="none"/>
+              </w:rPr>
+              <w:t xml:space="preserve">Theme C: </w:t>
+            </w:r>
+            <w:r>
+              <w:rPr>
+                <w:rFonts w:ascii="Trebuchet MS" w:eastAsia="Times New Roman" w:hAnsi="Trebuchet MS" w:cs="Segoe UI"/>
+                <w:b/>
+                <w:bCs/>
+                <w:strike/>
+                <w:kern w:val="0"/>
+                <w:sz w:val="18"/>
+                <w:szCs w:val="18"/>
+                <w:lang w:eastAsia="en-GB"/>
+                <w14:ligatures w14:val="none"/>
+              </w:rPr>
+              <w:br/>
+            </w:r>
+            <w:r>
+              <w:rPr>
+                <w:rFonts w:ascii="Trebuchet MS" w:eastAsia="Times New Roman" w:hAnsi="Trebuchet MS" w:cs="Segoe UI"/>
+                <w:strike/>
+                <w:kern w:val="0"/>
+                <w:sz w:val="18"/>
+                <w:szCs w:val="18"/>
+                <w:lang w:eastAsia="en-GB"/>
+                <w14:ligatures w14:val="none"/>
+              </w:rPr>
+              <w:t>Innovation &amp; Response</w:t>
+            </w:r>
+          </w:p>
+        </w:tc>
+        <w:tc>
+          <w:tcPr>
+            <w:tcW w:w="2614" w:type="dxa"/>
+            <w:shd w:val="clear" w:color="auto" w:fill="FFC100"/>
+            <w:vAlign w:val="center"/>
+          </w:tcPr>
+          <w:p>
+            <w:pPr>
+              <w:jc w:val="center"/>
+              <w:rPr>
+                <w:rFonts w:ascii="Trebuchet MS" w:eastAsia="Times New Roman" w:hAnsi="Trebuchet MS" w:cs="Segoe UI"/>
+                <w:b/>
+                <w:bCs/>
+                <w:kern w:val="0"/>
+                <w:sz w:val="18"/>
+                <w:szCs w:val="18"/>
+                <w:lang w:eastAsia="en-GB"/>
+                <w14:ligatures w14:val="none"/>
+              </w:rPr>
+            </w:pPr>
+            <w:r>
+              <w:rPr>
+                <w:rFonts w:ascii="Trebuchet MS" w:eastAsia="Times New Roman" w:hAnsi="Trebuchet MS" w:cs="Segoe UI"/>
+                <w:b/>
+                <w:bCs/>
+                <w:kern w:val="0"/>
+                <w:sz w:val="18"/>
+                <w:szCs w:val="18"/>
+                <w:lang w:eastAsia="en-GB"/>
+                <w14:ligatures w14:val="none"/>
+              </w:rPr>
+              <w:t xml:space="preserve">Theme D: </w:t>
+            </w:r>
+            <w:r>
+              <w:rPr>
+                <w:rFonts w:ascii="Trebuchet MS" w:eastAsia="Times New Roman" w:hAnsi="Trebuchet MS" w:cs="Segoe UI"/>
+                <w:b/>
+                <w:bCs/>
+                <w:kern w:val="0"/>
+                <w:sz w:val="18"/>
+                <w:szCs w:val="18"/>
+                <w:lang w:eastAsia="en-GB"/>
+                <w14:ligatures w14:val="none"/>
+              </w:rPr>
+              <w:br/>
+            </w:r>
+            <w:r>
+              <w:rPr>
+                <w:rFonts w:ascii="Trebuchet MS" w:eastAsia="Times New Roman" w:hAnsi="Trebuchet MS" w:cs="Segoe UI"/>
+                <w:kern w:val="0"/>
+                <w:sz w:val="18"/>
+                <w:szCs w:val="18"/>
+                <w:lang w:eastAsia="en-GB"/>
+                <w14:ligatures w14:val="none"/>
+              </w:rPr>
+              <w:t>Legal, Ethics</w:t>
+            </w:r>
+          </w:p>
+        </w:tc>
+      </w:tr>
+    </w:tbl>
     <w:bookmarkEnd w:id="0"/>
     <w:p>
       <w:pPr>

</xml_diff>